<commit_message>
updated stroke morbidity using sample data
</commit_message>
<xml_diff>
--- a/docs/quarto/index.docx
+++ b/docs/quarto/index.docx
@@ -327,29 +327,24 @@
     </w:p>
     <w:p>
       <w:pPr>
-        <w:pStyle w:val="SourceCode"/>
         <w:numPr>
-          <w:ilvl w:val="1"/>
-          <w:numId w:val="1000"/>
+          <w:ilvl w:val="2"/>
+          <w:numId w:val="1006"/>
         </w:numPr>
       </w:pPr>
       <w:r>
-        <w:rPr>
-          <w:rStyle w:val="VerbatimChar"/>
-        </w:rPr>
-        <w:t xml:space="preserve">- Intracranial Hemorrhage</w:t>
+        <w:t xml:space="preserve">Intracranial Hemorrhage</w:t>
       </w:r>
+    </w:p>
+    <w:p>
+      <w:pPr>
+        <w:numPr>
+          <w:ilvl w:val="2"/>
+          <w:numId w:val="1006"/>
+        </w:numPr>
+      </w:pPr>
       <w:r>
-        <w:br/>
-      </w:r>
-      <w:r>
-        <w:br/>
-      </w:r>
-      <w:r>
-        <w:rPr>
-          <w:rStyle w:val="VerbatimChar"/>
-        </w:rPr>
-        <w:t xml:space="preserve">- Sepsis</w:t>
+        <w:t xml:space="preserve">Sepsis</w:t>
       </w:r>
     </w:p>
     <w:p>
@@ -374,7 +369,7 @@
       <w:pPr>
         <w:numPr>
           <w:ilvl w:val="1"/>
-          <w:numId w:val="1006"/>
+          <w:numId w:val="1007"/>
         </w:numPr>
       </w:pPr>
       <w:r>
@@ -385,7 +380,7 @@
       <w:pPr>
         <w:numPr>
           <w:ilvl w:val="1"/>
-          <w:numId w:val="1006"/>
+          <w:numId w:val="1007"/>
         </w:numPr>
       </w:pPr>
       <w:r>
@@ -396,7 +391,7 @@
       <w:pPr>
         <w:numPr>
           <w:ilvl w:val="1"/>
-          <w:numId w:val="1006"/>
+          <w:numId w:val="1007"/>
         </w:numPr>
       </w:pPr>
       <w:r>
@@ -16735,13 +16730,13 @@
       </w:tr>
     </w:tbl>
     <w:bookmarkEnd w:id="24"/>
-    <w:bookmarkStart w:id="25" w:name="stroke-morbidity-ich-and-sepsis"/>
+    <w:bookmarkStart w:id="25" w:name="stroke-related-morbidity-ich-and-sepsis"/>
     <w:p>
       <w:pPr>
         <w:pStyle w:val="Heading3"/>
       </w:pPr>
       <w:r>
-        <w:t xml:space="preserve">Stroke Morbidity (ICH and Sepsis):</w:t>
+        <w:t xml:space="preserve">Stroke-Related Morbidity (ICH and Sepsis):</w:t>
       </w:r>
     </w:p>
     <w:tbl xmlns:w="http://schemas.openxmlformats.org/wordprocessingml/2006/main" xmlns:wp="http://schemas.openxmlformats.org/drawingml/2006/wordprocessingDrawing" xmlns:r="http://schemas.openxmlformats.org/officeDocument/2006/relationships" xmlns:w14="http://schemas.microsoft.com/office/word/2010/wordml">
@@ -56639,6 +56634,9 @@
     <w:abstractNumId w:val="991"/>
   </w:num>
   <w:num w:numId="1006">
+    <w:abstractNumId w:val="991"/>
+  </w:num>
+  <w:num w:numId="1007">
     <w:abstractNumId w:val="991"/>
   </w:num>
 </w:numbering>

</xml_diff>